<commit_message>
Propuesta para desarrollo de la funcion de limpieza de contactos celulares
</commit_message>
<xml_diff>
--- a/PYxVanessa/instrucciones.docx
+++ b/PYxVanessa/instrucciones.docx
@@ -173,12 +173,18 @@
     </w:p>
     <w:p>
       <w:pPr>
-        <w:pStyle w:val="Prrafodelista"/>
-        <w:rPr>
-          <w:rFonts w:ascii="Century Gothic" w:hAnsi="Century Gothic"/>
-          <w:bCs/>
-        </w:rPr>
-      </w:pPr>
+        <w:rPr>
+          <w:rFonts w:ascii="Century Gothic" w:hAnsi="Century Gothic"/>
+          <w:bCs/>
+        </w:rPr>
+      </w:pPr>
+      <w:r>
+        <w:rPr>
+          <w:rFonts w:ascii="Century Gothic" w:hAnsi="Century Gothic"/>
+          <w:bCs/>
+        </w:rPr>
+        <w:tab/>
+      </w:r>
     </w:p>
     <w:p>
       <w:pPr>
@@ -238,6 +244,13 @@
           <w:bCs/>
         </w:rPr>
         <w:t xml:space="preserve"> como por ejemplo WhatsApp y SMS.</w:t>
+      </w:r>
+      <w:r>
+        <w:rPr>
+          <w:rFonts w:ascii="Century Gothic" w:hAnsi="Century Gothic"/>
+          <w:bCs/>
+        </w:rPr>
+        <w:t xml:space="preserve"> </w:t>
       </w:r>
     </w:p>
     <w:p>
@@ -615,6 +628,959 @@
         </w:rPr>
         <w:t>Explica cómo se verá la lista resultante</w:t>
       </w:r>
+    </w:p>
+    <w:p>
+      <w:pPr>
+        <w:ind w:left="1080"/>
+        <w:rPr>
+          <w:rFonts w:ascii="Century Gothic" w:hAnsi="Century Gothic"/>
+          <w:bCs/>
+        </w:rPr>
+      </w:pPr>
+    </w:p>
+    <w:p>
+      <w:pPr>
+        <w:ind w:left="1080"/>
+        <w:rPr>
+          <w:rFonts w:ascii="Century Gothic" w:hAnsi="Century Gothic"/>
+          <w:bCs/>
+        </w:rPr>
+      </w:pPr>
+    </w:p>
+    <w:p>
+      <w:pPr>
+        <w:ind w:left="1080"/>
+        <w:rPr>
+          <w:rFonts w:ascii="Century Gothic" w:hAnsi="Century Gothic"/>
+          <w:bCs/>
+        </w:rPr>
+      </w:pPr>
+    </w:p>
+    <w:p>
+      <w:pPr>
+        <w:ind w:left="1080"/>
+        <w:rPr>
+          <w:rFonts w:ascii="Century Gothic" w:hAnsi="Century Gothic"/>
+          <w:bCs/>
+        </w:rPr>
+      </w:pPr>
+    </w:p>
+    <w:p>
+      <w:pPr>
+        <w:ind w:left="1080"/>
+        <w:rPr>
+          <w:rFonts w:ascii="Century Gothic" w:hAnsi="Century Gothic"/>
+          <w:bCs/>
+        </w:rPr>
+      </w:pPr>
+    </w:p>
+    <w:p>
+      <w:pPr>
+        <w:ind w:left="1080"/>
+        <w:rPr>
+          <w:rFonts w:ascii="Century Gothic" w:hAnsi="Century Gothic"/>
+          <w:b/>
+          <w:u w:val="single"/>
+        </w:rPr>
+      </w:pPr>
+      <w:r>
+        <w:rPr>
+          <w:rFonts w:ascii="Century Gothic" w:hAnsi="Century Gothic"/>
+          <w:b/>
+          <w:u w:val="single"/>
+        </w:rPr>
+        <w:lastRenderedPageBreak/>
+        <w:t>Objetivo final:</w:t>
+      </w:r>
+    </w:p>
+    <w:p>
+      <w:pPr>
+        <w:ind w:left="1080"/>
+        <w:rPr>
+          <w:rFonts w:ascii="Century Gothic" w:hAnsi="Century Gothic"/>
+          <w:bCs/>
+        </w:rPr>
+      </w:pPr>
+      <w:r>
+        <w:rPr>
+          <w:rFonts w:ascii="Century Gothic" w:hAnsi="Century Gothic"/>
+          <w:bCs/>
+        </w:rPr>
+        <w:t xml:space="preserve">Poner en </w:t>
+      </w:r>
+      <w:r>
+        <w:rPr>
+          <w:rFonts w:ascii="Century Gothic" w:hAnsi="Century Gothic"/>
+          <w:bCs/>
+        </w:rPr>
+        <w:t>práctica</w:t>
+      </w:r>
+      <w:r>
+        <w:rPr>
+          <w:rFonts w:ascii="Century Gothic" w:hAnsi="Century Gothic"/>
+          <w:bCs/>
+        </w:rPr>
+        <w:t xml:space="preserve"> y mejorar mis conocimientos para analizar una tarea o necesidad</w:t>
+      </w:r>
+      <w:r>
+        <w:rPr>
+          <w:rFonts w:ascii="Century Gothic" w:hAnsi="Century Gothic"/>
+          <w:bCs/>
+        </w:rPr>
+        <w:t xml:space="preserve"> para generar y </w:t>
+      </w:r>
+      <w:r>
+        <w:rPr>
+          <w:rFonts w:ascii="Century Gothic" w:hAnsi="Century Gothic"/>
+          <w:bCs/>
+        </w:rPr>
+        <w:t xml:space="preserve">estructurar una propuesta clara y funcional. Teniendo estas bases </w:t>
+      </w:r>
+      <w:r>
+        <w:rPr>
+          <w:rFonts w:ascii="Century Gothic" w:hAnsi="Century Gothic"/>
+          <w:bCs/>
+        </w:rPr>
+        <w:t xml:space="preserve">bien claras podremos pasar al código </w:t>
+      </w:r>
+      <w:r>
+        <w:rPr>
+          <w:rFonts w:ascii="Century Gothic" w:hAnsi="Century Gothic"/>
+          <w:bCs/>
+        </w:rPr>
+        <w:t xml:space="preserve">para dar inicio y crear nuestra función la cual tendrá como </w:t>
+      </w:r>
+      <w:r>
+        <w:rPr>
+          <w:rFonts w:ascii="Century Gothic" w:hAnsi="Century Gothic"/>
+          <w:bCs/>
+        </w:rPr>
+        <w:t xml:space="preserve">objetivo recibir una lista de números </w:t>
+      </w:r>
+      <w:r>
+        <w:rPr>
+          <w:rFonts w:ascii="Century Gothic" w:hAnsi="Century Gothic"/>
+          <w:bCs/>
+        </w:rPr>
+        <w:t xml:space="preserve">celulares para </w:t>
+      </w:r>
+      <w:r>
+        <w:rPr>
+          <w:rFonts w:ascii="Century Gothic" w:hAnsi="Century Gothic"/>
+          <w:bCs/>
+        </w:rPr>
+        <w:t xml:space="preserve">filtrar y limpiar esta lista </w:t>
+      </w:r>
+      <w:r>
+        <w:rPr>
+          <w:rFonts w:ascii="Century Gothic" w:hAnsi="Century Gothic"/>
+          <w:bCs/>
+        </w:rPr>
+        <w:t xml:space="preserve">para que luego me devuelva una nueva lista </w:t>
+      </w:r>
+      <w:r>
+        <w:rPr>
+          <w:rFonts w:ascii="Century Gothic" w:hAnsi="Century Gothic"/>
+          <w:bCs/>
+        </w:rPr>
+        <w:t xml:space="preserve">de números celulares </w:t>
+      </w:r>
+      <w:r>
+        <w:rPr>
+          <w:rFonts w:ascii="Century Gothic" w:hAnsi="Century Gothic"/>
+          <w:bCs/>
+        </w:rPr>
+        <w:t>bien estructurada</w:t>
+      </w:r>
+      <w:r>
+        <w:rPr>
+          <w:rFonts w:ascii="Century Gothic" w:hAnsi="Century Gothic"/>
+          <w:bCs/>
+        </w:rPr>
+        <w:t xml:space="preserve">. </w:t>
+      </w:r>
+    </w:p>
+    <w:p>
+      <w:pPr>
+        <w:ind w:left="1080"/>
+        <w:rPr>
+          <w:rFonts w:ascii="Century Gothic" w:hAnsi="Century Gothic"/>
+          <w:bCs/>
+        </w:rPr>
+      </w:pPr>
+      <w:r>
+        <w:rPr>
+          <w:rFonts w:ascii="Century Gothic" w:hAnsi="Century Gothic"/>
+          <w:bCs/>
+        </w:rPr>
+        <w:t xml:space="preserve">La nueva lista </w:t>
+      </w:r>
+      <w:r>
+        <w:rPr>
+          <w:rFonts w:ascii="Century Gothic" w:hAnsi="Century Gothic"/>
+          <w:bCs/>
+        </w:rPr>
+        <w:t xml:space="preserve">podrá ser utilizada con éxito para usarse </w:t>
+      </w:r>
+      <w:r>
+        <w:rPr>
+          <w:rFonts w:ascii="Century Gothic" w:hAnsi="Century Gothic"/>
+          <w:bCs/>
+        </w:rPr>
+        <w:t xml:space="preserve">en campañas de comunicación </w:t>
+      </w:r>
+      <w:r>
+        <w:rPr>
+          <w:rFonts w:ascii="Century Gothic" w:hAnsi="Century Gothic"/>
+          <w:bCs/>
+        </w:rPr>
+        <w:t>(</w:t>
+      </w:r>
+      <w:r>
+        <w:rPr>
+          <w:rFonts w:ascii="Century Gothic" w:hAnsi="Century Gothic"/>
+          <w:bCs/>
+        </w:rPr>
+        <w:t>WhatsApp y SMS</w:t>
+      </w:r>
+      <w:r>
+        <w:rPr>
+          <w:rFonts w:ascii="Century Gothic" w:hAnsi="Century Gothic"/>
+          <w:bCs/>
+        </w:rPr>
+        <w:t>)</w:t>
+      </w:r>
+      <w:r>
+        <w:rPr>
+          <w:rFonts w:ascii="Century Gothic" w:hAnsi="Century Gothic"/>
+          <w:bCs/>
+        </w:rPr>
+        <w:t>.</w:t>
+      </w:r>
+    </w:p>
+    <w:p>
+      <w:pPr>
+        <w:rPr>
+          <w:rFonts w:ascii="Century Gothic" w:hAnsi="Century Gothic"/>
+          <w:bCs/>
+        </w:rPr>
+      </w:pPr>
+    </w:p>
+    <w:p>
+      <w:pPr>
+        <w:rPr>
+          <w:rFonts w:ascii="Century Gothic" w:hAnsi="Century Gothic"/>
+          <w:bCs/>
+        </w:rPr>
+      </w:pPr>
+    </w:p>
+    <w:p>
+      <w:pPr>
+        <w:rPr>
+          <w:rFonts w:ascii="Century Gothic" w:hAnsi="Century Gothic"/>
+          <w:b/>
+        </w:rPr>
+      </w:pPr>
+      <w:r>
+        <w:rPr>
+          <w:rFonts w:ascii="Century Gothic" w:hAnsi="Century Gothic"/>
+          <w:b/>
+        </w:rPr>
+        <w:t>Presuntos errores en listas de números celulares</w:t>
+      </w:r>
+      <w:r>
+        <w:rPr>
+          <w:rFonts w:ascii="Century Gothic" w:hAnsi="Century Gothic"/>
+          <w:b/>
+        </w:rPr>
+        <w:t>:</w:t>
+      </w:r>
+    </w:p>
+    <w:p>
+      <w:pPr>
+        <w:pStyle w:val="Prrafodelista"/>
+        <w:numPr>
+          <w:ilvl w:val="0"/>
+          <w:numId w:val="42"/>
+        </w:numPr>
+        <w:rPr>
+          <w:rFonts w:ascii="Century Gothic" w:hAnsi="Century Gothic"/>
+          <w:bCs/>
+        </w:rPr>
+      </w:pPr>
+      <w:r>
+        <w:rPr>
+          <w:rFonts w:ascii="Century Gothic" w:hAnsi="Century Gothic"/>
+          <w:bCs/>
+        </w:rPr>
+        <w:t xml:space="preserve">Cantidad incompleta de </w:t>
+      </w:r>
+      <w:r>
+        <w:rPr>
+          <w:rFonts w:ascii="Century Gothic" w:hAnsi="Century Gothic"/>
+          <w:bCs/>
+        </w:rPr>
+        <w:t xml:space="preserve">dígitos </w:t>
+      </w:r>
+      <w:r>
+        <w:rPr>
+          <w:rFonts w:ascii="Century Gothic" w:hAnsi="Century Gothic"/>
+          <w:bCs/>
+        </w:rPr>
+        <w:t>numéricos</w:t>
+      </w:r>
+    </w:p>
+    <w:p>
+      <w:pPr>
+        <w:pStyle w:val="Prrafodelista"/>
+        <w:numPr>
+          <w:ilvl w:val="0"/>
+          <w:numId w:val="42"/>
+        </w:numPr>
+        <w:rPr>
+          <w:rFonts w:ascii="Century Gothic" w:hAnsi="Century Gothic"/>
+          <w:bCs/>
+        </w:rPr>
+      </w:pPr>
+      <w:r>
+        <w:rPr>
+          <w:rFonts w:ascii="Century Gothic" w:hAnsi="Century Gothic"/>
+          <w:bCs/>
+        </w:rPr>
+        <w:t xml:space="preserve">Exceso de dígitos </w:t>
+      </w:r>
+      <w:r>
+        <w:rPr>
+          <w:rFonts w:ascii="Century Gothic" w:hAnsi="Century Gothic"/>
+          <w:bCs/>
+        </w:rPr>
+        <w:t>numéricos</w:t>
+      </w:r>
+    </w:p>
+    <w:p>
+      <w:pPr>
+        <w:pStyle w:val="Prrafodelista"/>
+        <w:numPr>
+          <w:ilvl w:val="0"/>
+          <w:numId w:val="42"/>
+        </w:numPr>
+        <w:rPr>
+          <w:rFonts w:ascii="Century Gothic" w:hAnsi="Century Gothic"/>
+          <w:bCs/>
+        </w:rPr>
+      </w:pPr>
+      <w:r>
+        <w:rPr>
+          <w:rFonts w:ascii="Century Gothic" w:hAnsi="Century Gothic"/>
+          <w:bCs/>
+        </w:rPr>
+        <w:t>Caracteres de texto en el número celular</w:t>
+      </w:r>
+    </w:p>
+    <w:p>
+      <w:pPr>
+        <w:pStyle w:val="Prrafodelista"/>
+        <w:numPr>
+          <w:ilvl w:val="0"/>
+          <w:numId w:val="42"/>
+        </w:numPr>
+        <w:rPr>
+          <w:rFonts w:ascii="Century Gothic" w:hAnsi="Century Gothic"/>
+          <w:bCs/>
+        </w:rPr>
+      </w:pPr>
+      <w:r>
+        <w:rPr>
+          <w:rFonts w:ascii="Century Gothic" w:hAnsi="Century Gothic"/>
+          <w:bCs/>
+        </w:rPr>
+        <w:t>Código internacional incorrecto</w:t>
+      </w:r>
+      <w:r>
+        <w:rPr>
+          <w:rFonts w:ascii="Century Gothic" w:hAnsi="Century Gothic"/>
+          <w:bCs/>
+        </w:rPr>
+        <w:t>s o incompletos</w:t>
+      </w:r>
+    </w:p>
+    <w:p>
+      <w:pPr>
+        <w:pStyle w:val="Prrafodelista"/>
+        <w:numPr>
+          <w:ilvl w:val="0"/>
+          <w:numId w:val="42"/>
+        </w:numPr>
+        <w:rPr>
+          <w:rFonts w:ascii="Century Gothic" w:hAnsi="Century Gothic"/>
+          <w:bCs/>
+        </w:rPr>
+      </w:pPr>
+      <w:r>
+        <w:rPr>
+          <w:rFonts w:ascii="Century Gothic" w:hAnsi="Century Gothic"/>
+          <w:bCs/>
+        </w:rPr>
+        <w:t xml:space="preserve">Caracteres especiales en el </w:t>
+      </w:r>
+      <w:r>
+        <w:rPr>
+          <w:rFonts w:ascii="Century Gothic" w:hAnsi="Century Gothic"/>
+          <w:bCs/>
+        </w:rPr>
+        <w:t>número</w:t>
+      </w:r>
+      <w:r>
+        <w:rPr>
+          <w:rFonts w:ascii="Century Gothic" w:hAnsi="Century Gothic"/>
+          <w:bCs/>
+        </w:rPr>
+        <w:t xml:space="preserve"> celular</w:t>
+      </w:r>
+    </w:p>
+    <w:p>
+      <w:pPr>
+        <w:pStyle w:val="Prrafodelista"/>
+        <w:numPr>
+          <w:ilvl w:val="0"/>
+          <w:numId w:val="42"/>
+        </w:numPr>
+        <w:rPr>
+          <w:rFonts w:ascii="Century Gothic" w:hAnsi="Century Gothic"/>
+          <w:bCs/>
+        </w:rPr>
+      </w:pPr>
+      <w:r>
+        <w:rPr>
+          <w:rFonts w:ascii="Century Gothic" w:hAnsi="Century Gothic"/>
+          <w:bCs/>
+        </w:rPr>
+        <w:t>Espacios de mas en el número celular</w:t>
+      </w:r>
+    </w:p>
+    <w:p>
+      <w:pPr>
+        <w:pStyle w:val="Prrafodelista"/>
+        <w:numPr>
+          <w:ilvl w:val="0"/>
+          <w:numId w:val="42"/>
+        </w:numPr>
+        <w:rPr>
+          <w:rFonts w:ascii="Century Gothic" w:hAnsi="Century Gothic"/>
+          <w:bCs/>
+        </w:rPr>
+      </w:pPr>
+      <w:r>
+        <w:rPr>
+          <w:rFonts w:ascii="Century Gothic" w:hAnsi="Century Gothic"/>
+          <w:bCs/>
+        </w:rPr>
+        <w:t>Formatos de números celulares no validos</w:t>
+      </w:r>
+    </w:p>
+    <w:p>
+      <w:pPr>
+        <w:rPr>
+          <w:rFonts w:ascii="Century Gothic" w:hAnsi="Century Gothic"/>
+          <w:bCs/>
+        </w:rPr>
+      </w:pPr>
+    </w:p>
+    <w:p>
+      <w:pPr>
+        <w:rPr>
+          <w:rFonts w:ascii="Century Gothic" w:hAnsi="Century Gothic"/>
+          <w:b/>
+        </w:rPr>
+      </w:pPr>
+      <w:r>
+        <w:rPr>
+          <w:rFonts w:ascii="Century Gothic" w:hAnsi="Century Gothic"/>
+          <w:b/>
+        </w:rPr>
+        <w:t xml:space="preserve">Criterios y condiciones </w:t>
+      </w:r>
+      <w:r>
+        <w:rPr>
+          <w:rFonts w:ascii="Century Gothic" w:hAnsi="Century Gothic"/>
+          <w:b/>
+        </w:rPr>
+        <w:t>de un numero celular:</w:t>
+      </w:r>
+    </w:p>
+    <w:p>
+      <w:pPr>
+        <w:pStyle w:val="Prrafodelista"/>
+        <w:numPr>
+          <w:ilvl w:val="0"/>
+          <w:numId w:val="44"/>
+        </w:numPr>
+        <w:rPr>
+          <w:rFonts w:ascii="Century Gothic" w:hAnsi="Century Gothic"/>
+          <w:b/>
+        </w:rPr>
+      </w:pPr>
+      <w:r>
+        <w:rPr>
+          <w:rFonts w:ascii="Century Gothic" w:hAnsi="Century Gothic"/>
+          <w:bCs/>
+        </w:rPr>
+        <w:t xml:space="preserve">Debe contener 10 </w:t>
+      </w:r>
+      <w:r>
+        <w:rPr>
+          <w:rFonts w:ascii="Century Gothic" w:hAnsi="Century Gothic"/>
+          <w:bCs/>
+        </w:rPr>
+        <w:t>caracteres numéricos</w:t>
+      </w:r>
+    </w:p>
+    <w:p>
+      <w:pPr>
+        <w:pStyle w:val="Prrafodelista"/>
+        <w:numPr>
+          <w:ilvl w:val="0"/>
+          <w:numId w:val="44"/>
+        </w:numPr>
+        <w:rPr>
+          <w:rFonts w:ascii="Century Gothic" w:hAnsi="Century Gothic"/>
+          <w:b/>
+        </w:rPr>
+      </w:pPr>
+      <w:r>
+        <w:rPr>
+          <w:rFonts w:ascii="Century Gothic" w:hAnsi="Century Gothic"/>
+          <w:bCs/>
+        </w:rPr>
+        <w:t>No puede contener letras</w:t>
+      </w:r>
+      <w:r>
+        <w:rPr>
+          <w:rFonts w:ascii="Century Gothic" w:hAnsi="Century Gothic"/>
+          <w:bCs/>
+        </w:rPr>
+        <w:t xml:space="preserve"> ni caracteres especiales</w:t>
+      </w:r>
+    </w:p>
+    <w:p>
+      <w:pPr>
+        <w:pStyle w:val="Prrafodelista"/>
+        <w:numPr>
+          <w:ilvl w:val="0"/>
+          <w:numId w:val="44"/>
+        </w:numPr>
+        <w:rPr>
+          <w:rFonts w:ascii="Century Gothic" w:hAnsi="Century Gothic"/>
+          <w:b/>
+        </w:rPr>
+      </w:pPr>
+      <w:r>
+        <w:rPr>
+          <w:rFonts w:ascii="Century Gothic" w:hAnsi="Century Gothic"/>
+          <w:bCs/>
+        </w:rPr>
+        <w:t xml:space="preserve">Debe mantener un formato </w:t>
+      </w:r>
+      <w:r>
+        <w:rPr>
+          <w:rFonts w:ascii="Century Gothic" w:hAnsi="Century Gothic"/>
+          <w:bCs/>
+        </w:rPr>
+        <w:t>numérico correcto</w:t>
+      </w:r>
+    </w:p>
+    <w:p>
+      <w:pPr>
+        <w:pStyle w:val="Prrafodelista"/>
+        <w:numPr>
+          <w:ilvl w:val="0"/>
+          <w:numId w:val="44"/>
+        </w:numPr>
+        <w:rPr>
+          <w:rFonts w:ascii="Century Gothic" w:hAnsi="Century Gothic"/>
+          <w:b/>
+        </w:rPr>
+      </w:pPr>
+      <w:r>
+        <w:rPr>
+          <w:rFonts w:ascii="Century Gothic" w:hAnsi="Century Gothic"/>
+          <w:bCs/>
+        </w:rPr>
+        <w:t>Con</w:t>
+      </w:r>
+      <w:r>
+        <w:rPr>
+          <w:rFonts w:ascii="Century Gothic" w:hAnsi="Century Gothic"/>
+          <w:bCs/>
+        </w:rPr>
+        <w:t>tener el código internacional (solo si este lo requiere)</w:t>
+      </w:r>
+    </w:p>
+    <w:p>
+      <w:pPr>
+        <w:rPr>
+          <w:rFonts w:ascii="Century Gothic" w:hAnsi="Century Gothic"/>
+          <w:bCs/>
+        </w:rPr>
+      </w:pPr>
+    </w:p>
+    <w:p>
+      <w:pPr>
+        <w:rPr>
+          <w:rFonts w:ascii="Century Gothic" w:hAnsi="Century Gothic"/>
+          <w:b/>
+        </w:rPr>
+      </w:pPr>
+      <w:r>
+        <w:rPr>
+          <w:rFonts w:ascii="Century Gothic" w:hAnsi="Century Gothic"/>
+          <w:b/>
+        </w:rPr>
+        <w:t>Pasos lógicos para limpiar cada número:</w:t>
+      </w:r>
+    </w:p>
+    <w:p>
+      <w:pPr>
+        <w:pStyle w:val="Prrafodelista"/>
+        <w:numPr>
+          <w:ilvl w:val="0"/>
+          <w:numId w:val="45"/>
+        </w:numPr>
+        <w:rPr>
+          <w:rFonts w:ascii="Century Gothic" w:hAnsi="Century Gothic"/>
+          <w:bCs/>
+        </w:rPr>
+      </w:pPr>
+      <w:r>
+        <w:rPr>
+          <w:rFonts w:ascii="Century Gothic" w:hAnsi="Century Gothic"/>
+          <w:bCs/>
+        </w:rPr>
+        <w:t xml:space="preserve">Recibir la lista de números </w:t>
+      </w:r>
+      <w:r>
+        <w:rPr>
+          <w:rFonts w:ascii="Century Gothic" w:hAnsi="Century Gothic"/>
+          <w:bCs/>
+        </w:rPr>
+        <w:t>celulares</w:t>
+      </w:r>
+    </w:p>
+    <w:p>
+      <w:pPr>
+        <w:pStyle w:val="Prrafodelista"/>
+        <w:numPr>
+          <w:ilvl w:val="0"/>
+          <w:numId w:val="45"/>
+        </w:numPr>
+        <w:rPr>
+          <w:rFonts w:ascii="Century Gothic" w:hAnsi="Century Gothic"/>
+          <w:bCs/>
+        </w:rPr>
+      </w:pPr>
+      <w:r>
+        <w:rPr>
+          <w:rFonts w:ascii="Century Gothic" w:hAnsi="Century Gothic"/>
+          <w:bCs/>
+        </w:rPr>
+        <w:t xml:space="preserve">Recorrer la lista </w:t>
+      </w:r>
+      <w:r>
+        <w:rPr>
+          <w:rFonts w:ascii="Century Gothic" w:hAnsi="Century Gothic"/>
+          <w:bCs/>
+        </w:rPr>
+        <w:t>de números</w:t>
+      </w:r>
+    </w:p>
+    <w:p>
+      <w:pPr>
+        <w:pStyle w:val="Prrafodelista"/>
+        <w:numPr>
+          <w:ilvl w:val="0"/>
+          <w:numId w:val="45"/>
+        </w:numPr>
+        <w:rPr>
+          <w:rFonts w:ascii="Century Gothic" w:hAnsi="Century Gothic"/>
+          <w:bCs/>
+        </w:rPr>
+      </w:pPr>
+      <w:r>
+        <w:rPr>
+          <w:rFonts w:ascii="Century Gothic" w:hAnsi="Century Gothic"/>
+          <w:bCs/>
+        </w:rPr>
+        <w:t xml:space="preserve">Empezar a filtrar y descartar </w:t>
+      </w:r>
+      <w:r>
+        <w:rPr>
+          <w:rFonts w:ascii="Century Gothic" w:hAnsi="Century Gothic"/>
+          <w:bCs/>
+        </w:rPr>
+        <w:t>números inválidos</w:t>
+      </w:r>
+    </w:p>
+    <w:p>
+      <w:pPr>
+        <w:pStyle w:val="Prrafodelista"/>
+        <w:numPr>
+          <w:ilvl w:val="0"/>
+          <w:numId w:val="45"/>
+        </w:numPr>
+        <w:rPr>
+          <w:rFonts w:ascii="Century Gothic" w:hAnsi="Century Gothic"/>
+          <w:bCs/>
+        </w:rPr>
+      </w:pPr>
+      <w:r>
+        <w:rPr>
+          <w:rFonts w:ascii="Century Gothic" w:hAnsi="Century Gothic"/>
+          <w:bCs/>
+        </w:rPr>
+        <w:t xml:space="preserve">Descartar números </w:t>
+      </w:r>
+      <w:r>
+        <w:rPr>
+          <w:rFonts w:ascii="Century Gothic" w:hAnsi="Century Gothic"/>
+          <w:bCs/>
+        </w:rPr>
+        <w:t>con letra</w:t>
+      </w:r>
+      <w:r>
+        <w:rPr>
+          <w:rFonts w:ascii="Century Gothic" w:hAnsi="Century Gothic"/>
+          <w:bCs/>
+        </w:rPr>
+        <w:t>s</w:t>
+      </w:r>
+    </w:p>
+    <w:p>
+      <w:pPr>
+        <w:pStyle w:val="Prrafodelista"/>
+        <w:numPr>
+          <w:ilvl w:val="0"/>
+          <w:numId w:val="45"/>
+        </w:numPr>
+        <w:rPr>
+          <w:rFonts w:ascii="Century Gothic" w:hAnsi="Century Gothic"/>
+          <w:bCs/>
+        </w:rPr>
+      </w:pPr>
+      <w:r>
+        <w:rPr>
+          <w:rFonts w:ascii="Century Gothic" w:hAnsi="Century Gothic"/>
+          <w:bCs/>
+        </w:rPr>
+        <w:t>Descartar números con caracteres especiales</w:t>
+      </w:r>
+    </w:p>
+    <w:p>
+      <w:pPr>
+        <w:pStyle w:val="Prrafodelista"/>
+        <w:numPr>
+          <w:ilvl w:val="0"/>
+          <w:numId w:val="45"/>
+        </w:numPr>
+        <w:rPr>
+          <w:rFonts w:ascii="Century Gothic" w:hAnsi="Century Gothic"/>
+          <w:bCs/>
+        </w:rPr>
+      </w:pPr>
+      <w:r>
+        <w:rPr>
+          <w:rFonts w:ascii="Century Gothic" w:hAnsi="Century Gothic"/>
+          <w:bCs/>
+        </w:rPr>
+        <w:t xml:space="preserve">Descartar </w:t>
+      </w:r>
+      <w:r>
+        <w:rPr>
+          <w:rFonts w:ascii="Century Gothic" w:hAnsi="Century Gothic"/>
+          <w:bCs/>
+        </w:rPr>
+        <w:t>números</w:t>
+      </w:r>
+      <w:r>
+        <w:rPr>
+          <w:rFonts w:ascii="Century Gothic" w:hAnsi="Century Gothic"/>
+          <w:bCs/>
+        </w:rPr>
+        <w:t xml:space="preserve"> inco</w:t>
+      </w:r>
+      <w:r>
+        <w:rPr>
+          <w:rFonts w:ascii="Century Gothic" w:hAnsi="Century Gothic"/>
+          <w:bCs/>
+        </w:rPr>
+        <w:t>mpletos</w:t>
+      </w:r>
+    </w:p>
+    <w:p>
+      <w:pPr>
+        <w:pStyle w:val="Prrafodelista"/>
+        <w:numPr>
+          <w:ilvl w:val="0"/>
+          <w:numId w:val="45"/>
+        </w:numPr>
+        <w:rPr>
+          <w:rFonts w:ascii="Century Gothic" w:hAnsi="Century Gothic"/>
+          <w:bCs/>
+        </w:rPr>
+      </w:pPr>
+      <w:r>
+        <w:rPr>
+          <w:rFonts w:ascii="Century Gothic" w:hAnsi="Century Gothic"/>
+          <w:bCs/>
+        </w:rPr>
+        <w:t xml:space="preserve">Descartar </w:t>
+      </w:r>
+      <w:r>
+        <w:rPr>
+          <w:rFonts w:ascii="Century Gothic" w:hAnsi="Century Gothic"/>
+          <w:bCs/>
+        </w:rPr>
+        <w:t>números</w:t>
+      </w:r>
+      <w:r>
+        <w:rPr>
+          <w:rFonts w:ascii="Century Gothic" w:hAnsi="Century Gothic"/>
+          <w:bCs/>
+        </w:rPr>
+        <w:t xml:space="preserve"> con un formato no valido</w:t>
+      </w:r>
+    </w:p>
+    <w:p>
+      <w:pPr>
+        <w:rPr>
+          <w:rFonts w:ascii="Century Gothic" w:hAnsi="Century Gothic"/>
+          <w:bCs/>
+        </w:rPr>
+      </w:pPr>
+      <w:r>
+        <w:rPr>
+          <w:rFonts w:ascii="Century Gothic" w:hAnsi="Century Gothic"/>
+          <w:bCs/>
+        </w:rPr>
+        <w:t xml:space="preserve">Aquí ya podríamos obtener una lista de </w:t>
+      </w:r>
+      <w:r>
+        <w:rPr>
+          <w:rFonts w:ascii="Century Gothic" w:hAnsi="Century Gothic"/>
+          <w:bCs/>
+        </w:rPr>
+        <w:t>números</w:t>
+      </w:r>
+      <w:r>
+        <w:rPr>
+          <w:rFonts w:ascii="Century Gothic" w:hAnsi="Century Gothic"/>
+          <w:bCs/>
+        </w:rPr>
+        <w:t xml:space="preserve"> mucho </w:t>
+      </w:r>
+      <w:r>
+        <w:rPr>
+          <w:rFonts w:ascii="Century Gothic" w:hAnsi="Century Gothic"/>
+          <w:bCs/>
+        </w:rPr>
+        <w:t>más</w:t>
+      </w:r>
+      <w:r>
+        <w:rPr>
+          <w:rFonts w:ascii="Century Gothic" w:hAnsi="Century Gothic"/>
+          <w:bCs/>
+        </w:rPr>
+        <w:t xml:space="preserve"> ameno y fácil de trabajar (</w:t>
+      </w:r>
+      <w:r>
+        <w:rPr>
+          <w:rFonts w:ascii="Century Gothic" w:hAnsi="Century Gothic"/>
+          <w:bCs/>
+        </w:rPr>
+        <w:t>aún</w:t>
+      </w:r>
+      <w:r>
+        <w:rPr>
+          <w:rFonts w:ascii="Century Gothic" w:hAnsi="Century Gothic"/>
+          <w:bCs/>
+        </w:rPr>
+        <w:t xml:space="preserve"> falta realizar algunas</w:t>
+      </w:r>
+      <w:r>
+        <w:rPr>
+          <w:rFonts w:ascii="Century Gothic" w:hAnsi="Century Gothic"/>
+          <w:bCs/>
+        </w:rPr>
+        <w:t xml:space="preserve"> validaciones</w:t>
+      </w:r>
+      <w:r>
+        <w:rPr>
+          <w:rFonts w:ascii="Century Gothic" w:hAnsi="Century Gothic"/>
+          <w:bCs/>
+        </w:rPr>
+        <w:t>)</w:t>
+      </w:r>
+    </w:p>
+    <w:p>
+      <w:pPr>
+        <w:rPr>
+          <w:rFonts w:ascii="Century Gothic" w:hAnsi="Century Gothic"/>
+          <w:bCs/>
+        </w:rPr>
+      </w:pPr>
+    </w:p>
+    <w:p>
+      <w:pPr>
+        <w:rPr>
+          <w:rFonts w:ascii="Century Gothic" w:hAnsi="Century Gothic"/>
+          <w:bCs/>
+        </w:rPr>
+      </w:pPr>
+    </w:p>
+    <w:p>
+      <w:pPr>
+        <w:rPr>
+          <w:rFonts w:ascii="Century Gothic" w:hAnsi="Century Gothic"/>
+          <w:bCs/>
+        </w:rPr>
+      </w:pPr>
+    </w:p>
+    <w:p>
+      <w:pPr>
+        <w:ind w:left="1080"/>
+        <w:rPr>
+          <w:rFonts w:ascii="Century Gothic" w:hAnsi="Century Gothic"/>
+          <w:bCs/>
+        </w:rPr>
+      </w:pPr>
+      <w:r>
+        <w:rPr>
+          <w:rFonts w:ascii="Century Gothic" w:hAnsi="Century Gothic"/>
+          <w:bCs/>
+        </w:rPr>
+        <w:br/>
+      </w:r>
+      <w:r>
+        <w:rPr>
+          <w:rFonts w:ascii="Century Gothic" w:hAnsi="Century Gothic"/>
+          <w:bCs/>
+        </w:rPr>
+        <w:br/>
+      </w:r>
+      <w:r>
+        <w:rPr>
+          <w:rFonts w:ascii="Century Gothic" w:hAnsi="Century Gothic"/>
+          <w:bCs/>
+        </w:rPr>
+        <w:br/>
+      </w:r>
+    </w:p>
+    <w:p>
+      <w:pPr>
+        <w:rPr>
+          <w:rFonts w:ascii="Century Gothic" w:hAnsi="Century Gothic"/>
+          <w:bCs/>
+        </w:rPr>
+      </w:pPr>
     </w:p>
     <w:sectPr>
       <w:pgSz w:w="12240" w:h="15840"/>
@@ -3004,16 +3970,17 @@
   <w:abstractNum w:abstractNumId="21" w15:restartNumberingAfterBreak="0">
     <w:nsid w:val="3E8B0B8D"/>
     <w:multiLevelType w:val="hybridMultilevel"/>
-    <w:tmpl w:val="6896CF28"/>
-    <w:lvl w:ilvl="0" w:tplc="240A000F">
-      <w:numFmt w:val="decimal"/>
-      <w:lvlText w:val="%1."/>
+    <w:tmpl w:val="594E94CE"/>
+    <w:lvl w:ilvl="0" w:tplc="240A0009">
+      <w:start w:val="1"/>
+      <w:numFmt w:val="bullet"/>
+      <w:lvlText w:val=""/>
       <w:lvlJc w:val="left"/>
       <w:pPr>
         <w:ind w:left="720" w:hanging="360"/>
       </w:pPr>
       <w:rPr>
-        <w:rFonts w:hint="default"/>
+        <w:rFonts w:ascii="Wingdings" w:hAnsi="Wingdings" w:hint="default"/>
       </w:rPr>
     </w:lvl>
     <w:lvl w:ilvl="1" w:tplc="240A0019" w:tentative="1">
@@ -4107,6 +5074,119 @@
     </w:lvl>
   </w:abstractNum>
   <w:abstractNum w:abstractNumId="31" w15:restartNumberingAfterBreak="0">
+    <w:nsid w:val="58E2132B"/>
+    <w:multiLevelType w:val="hybridMultilevel"/>
+    <w:tmpl w:val="0A2A6582"/>
+    <w:lvl w:ilvl="0" w:tplc="240A0009">
+      <w:start w:val="1"/>
+      <w:numFmt w:val="bullet"/>
+      <w:lvlText w:val=""/>
+      <w:lvlJc w:val="left"/>
+      <w:pPr>
+        <w:ind w:left="720" w:hanging="360"/>
+      </w:pPr>
+      <w:rPr>
+        <w:rFonts w:ascii="Wingdings" w:hAnsi="Wingdings" w:hint="default"/>
+      </w:rPr>
+    </w:lvl>
+    <w:lvl w:ilvl="1" w:tplc="240A0003" w:tentative="1">
+      <w:start w:val="1"/>
+      <w:numFmt w:val="bullet"/>
+      <w:lvlText w:val="o"/>
+      <w:lvlJc w:val="left"/>
+      <w:pPr>
+        <w:ind w:left="1440" w:hanging="360"/>
+      </w:pPr>
+      <w:rPr>
+        <w:rFonts w:ascii="Courier New" w:hAnsi="Courier New" w:cs="Courier New" w:hint="default"/>
+      </w:rPr>
+    </w:lvl>
+    <w:lvl w:ilvl="2" w:tplc="240A0005" w:tentative="1">
+      <w:start w:val="1"/>
+      <w:numFmt w:val="bullet"/>
+      <w:lvlText w:val=""/>
+      <w:lvlJc w:val="left"/>
+      <w:pPr>
+        <w:ind w:left="2160" w:hanging="360"/>
+      </w:pPr>
+      <w:rPr>
+        <w:rFonts w:ascii="Wingdings" w:hAnsi="Wingdings" w:hint="default"/>
+      </w:rPr>
+    </w:lvl>
+    <w:lvl w:ilvl="3" w:tplc="240A0001" w:tentative="1">
+      <w:start w:val="1"/>
+      <w:numFmt w:val="bullet"/>
+      <w:lvlText w:val=""/>
+      <w:lvlJc w:val="left"/>
+      <w:pPr>
+        <w:ind w:left="2880" w:hanging="360"/>
+      </w:pPr>
+      <w:rPr>
+        <w:rFonts w:ascii="Symbol" w:hAnsi="Symbol" w:hint="default"/>
+      </w:rPr>
+    </w:lvl>
+    <w:lvl w:ilvl="4" w:tplc="240A0003" w:tentative="1">
+      <w:start w:val="1"/>
+      <w:numFmt w:val="bullet"/>
+      <w:lvlText w:val="o"/>
+      <w:lvlJc w:val="left"/>
+      <w:pPr>
+        <w:ind w:left="3600" w:hanging="360"/>
+      </w:pPr>
+      <w:rPr>
+        <w:rFonts w:ascii="Courier New" w:hAnsi="Courier New" w:cs="Courier New" w:hint="default"/>
+      </w:rPr>
+    </w:lvl>
+    <w:lvl w:ilvl="5" w:tplc="240A0005" w:tentative="1">
+      <w:start w:val="1"/>
+      <w:numFmt w:val="bullet"/>
+      <w:lvlText w:val=""/>
+      <w:lvlJc w:val="left"/>
+      <w:pPr>
+        <w:ind w:left="4320" w:hanging="360"/>
+      </w:pPr>
+      <w:rPr>
+        <w:rFonts w:ascii="Wingdings" w:hAnsi="Wingdings" w:hint="default"/>
+      </w:rPr>
+    </w:lvl>
+    <w:lvl w:ilvl="6" w:tplc="240A0001" w:tentative="1">
+      <w:start w:val="1"/>
+      <w:numFmt w:val="bullet"/>
+      <w:lvlText w:val=""/>
+      <w:lvlJc w:val="left"/>
+      <w:pPr>
+        <w:ind w:left="5040" w:hanging="360"/>
+      </w:pPr>
+      <w:rPr>
+        <w:rFonts w:ascii="Symbol" w:hAnsi="Symbol" w:hint="default"/>
+      </w:rPr>
+    </w:lvl>
+    <w:lvl w:ilvl="7" w:tplc="240A0003" w:tentative="1">
+      <w:start w:val="1"/>
+      <w:numFmt w:val="bullet"/>
+      <w:lvlText w:val="o"/>
+      <w:lvlJc w:val="left"/>
+      <w:pPr>
+        <w:ind w:left="5760" w:hanging="360"/>
+      </w:pPr>
+      <w:rPr>
+        <w:rFonts w:ascii="Courier New" w:hAnsi="Courier New" w:cs="Courier New" w:hint="default"/>
+      </w:rPr>
+    </w:lvl>
+    <w:lvl w:ilvl="8" w:tplc="240A0005" w:tentative="1">
+      <w:start w:val="1"/>
+      <w:numFmt w:val="bullet"/>
+      <w:lvlText w:val=""/>
+      <w:lvlJc w:val="left"/>
+      <w:pPr>
+        <w:ind w:left="6480" w:hanging="360"/>
+      </w:pPr>
+      <w:rPr>
+        <w:rFonts w:ascii="Wingdings" w:hAnsi="Wingdings" w:hint="default"/>
+      </w:rPr>
+    </w:lvl>
+  </w:abstractNum>
+  <w:abstractNum w:abstractNumId="32" w15:restartNumberingAfterBreak="0">
     <w:nsid w:val="5CCB2C4E"/>
     <w:multiLevelType w:val="hybridMultilevel"/>
     <w:tmpl w:val="292CF524"/>
@@ -4219,7 +5299,7 @@
       </w:rPr>
     </w:lvl>
   </w:abstractNum>
-  <w:abstractNum w:abstractNumId="32" w15:restartNumberingAfterBreak="0">
+  <w:abstractNum w:abstractNumId="33" w15:restartNumberingAfterBreak="0">
     <w:nsid w:val="5D0B3A4B"/>
     <w:multiLevelType w:val="hybridMultilevel"/>
     <w:tmpl w:val="63B0AD42"/>
@@ -4311,7 +5391,7 @@
       </w:pPr>
     </w:lvl>
   </w:abstractNum>
-  <w:abstractNum w:abstractNumId="33" w15:restartNumberingAfterBreak="0">
+  <w:abstractNum w:abstractNumId="34" w15:restartNumberingAfterBreak="0">
     <w:nsid w:val="604B6BDE"/>
     <w:multiLevelType w:val="hybridMultilevel"/>
     <w:tmpl w:val="E98409E4"/>
@@ -4424,7 +5504,7 @@
       </w:rPr>
     </w:lvl>
   </w:abstractNum>
-  <w:abstractNum w:abstractNumId="34" w15:restartNumberingAfterBreak="0">
+  <w:abstractNum w:abstractNumId="35" w15:restartNumberingAfterBreak="0">
     <w:nsid w:val="627B600C"/>
     <w:multiLevelType w:val="hybridMultilevel"/>
     <w:tmpl w:val="15002208"/>
@@ -4537,7 +5617,7 @@
       </w:rPr>
     </w:lvl>
   </w:abstractNum>
-  <w:abstractNum w:abstractNumId="35" w15:restartNumberingAfterBreak="0">
+  <w:abstractNum w:abstractNumId="36" w15:restartNumberingAfterBreak="0">
     <w:nsid w:val="64D80C90"/>
     <w:multiLevelType w:val="hybridMultilevel"/>
     <w:tmpl w:val="3F341CAC"/>
@@ -4650,7 +5730,7 @@
       </w:rPr>
     </w:lvl>
   </w:abstractNum>
-  <w:abstractNum w:abstractNumId="36" w15:restartNumberingAfterBreak="0">
+  <w:abstractNum w:abstractNumId="37" w15:restartNumberingAfterBreak="0">
     <w:nsid w:val="6B6969DB"/>
     <w:multiLevelType w:val="hybridMultilevel"/>
     <w:tmpl w:val="688AE6F8"/>
@@ -4763,7 +5843,120 @@
       </w:rPr>
     </w:lvl>
   </w:abstractNum>
-  <w:abstractNum w:abstractNumId="37" w15:restartNumberingAfterBreak="0">
+  <w:abstractNum w:abstractNumId="38" w15:restartNumberingAfterBreak="0">
+    <w:nsid w:val="6FD178A5"/>
+    <w:multiLevelType w:val="hybridMultilevel"/>
+    <w:tmpl w:val="6492A342"/>
+    <w:lvl w:ilvl="0" w:tplc="240A0009">
+      <w:start w:val="1"/>
+      <w:numFmt w:val="bullet"/>
+      <w:lvlText w:val=""/>
+      <w:lvlJc w:val="left"/>
+      <w:pPr>
+        <w:ind w:left="720" w:hanging="360"/>
+      </w:pPr>
+      <w:rPr>
+        <w:rFonts w:ascii="Wingdings" w:hAnsi="Wingdings" w:hint="default"/>
+      </w:rPr>
+    </w:lvl>
+    <w:lvl w:ilvl="1" w:tplc="240A0003" w:tentative="1">
+      <w:start w:val="1"/>
+      <w:numFmt w:val="bullet"/>
+      <w:lvlText w:val="o"/>
+      <w:lvlJc w:val="left"/>
+      <w:pPr>
+        <w:ind w:left="1440" w:hanging="360"/>
+      </w:pPr>
+      <w:rPr>
+        <w:rFonts w:ascii="Courier New" w:hAnsi="Courier New" w:cs="Courier New" w:hint="default"/>
+      </w:rPr>
+    </w:lvl>
+    <w:lvl w:ilvl="2" w:tplc="240A0005" w:tentative="1">
+      <w:start w:val="1"/>
+      <w:numFmt w:val="bullet"/>
+      <w:lvlText w:val=""/>
+      <w:lvlJc w:val="left"/>
+      <w:pPr>
+        <w:ind w:left="2160" w:hanging="360"/>
+      </w:pPr>
+      <w:rPr>
+        <w:rFonts w:ascii="Wingdings" w:hAnsi="Wingdings" w:hint="default"/>
+      </w:rPr>
+    </w:lvl>
+    <w:lvl w:ilvl="3" w:tplc="240A0001" w:tentative="1">
+      <w:start w:val="1"/>
+      <w:numFmt w:val="bullet"/>
+      <w:lvlText w:val=""/>
+      <w:lvlJc w:val="left"/>
+      <w:pPr>
+        <w:ind w:left="2880" w:hanging="360"/>
+      </w:pPr>
+      <w:rPr>
+        <w:rFonts w:ascii="Symbol" w:hAnsi="Symbol" w:hint="default"/>
+      </w:rPr>
+    </w:lvl>
+    <w:lvl w:ilvl="4" w:tplc="240A0003" w:tentative="1">
+      <w:start w:val="1"/>
+      <w:numFmt w:val="bullet"/>
+      <w:lvlText w:val="o"/>
+      <w:lvlJc w:val="left"/>
+      <w:pPr>
+        <w:ind w:left="3600" w:hanging="360"/>
+      </w:pPr>
+      <w:rPr>
+        <w:rFonts w:ascii="Courier New" w:hAnsi="Courier New" w:cs="Courier New" w:hint="default"/>
+      </w:rPr>
+    </w:lvl>
+    <w:lvl w:ilvl="5" w:tplc="240A0005" w:tentative="1">
+      <w:start w:val="1"/>
+      <w:numFmt w:val="bullet"/>
+      <w:lvlText w:val=""/>
+      <w:lvlJc w:val="left"/>
+      <w:pPr>
+        <w:ind w:left="4320" w:hanging="360"/>
+      </w:pPr>
+      <w:rPr>
+        <w:rFonts w:ascii="Wingdings" w:hAnsi="Wingdings" w:hint="default"/>
+      </w:rPr>
+    </w:lvl>
+    <w:lvl w:ilvl="6" w:tplc="240A0001" w:tentative="1">
+      <w:start w:val="1"/>
+      <w:numFmt w:val="bullet"/>
+      <w:lvlText w:val=""/>
+      <w:lvlJc w:val="left"/>
+      <w:pPr>
+        <w:ind w:left="5040" w:hanging="360"/>
+      </w:pPr>
+      <w:rPr>
+        <w:rFonts w:ascii="Symbol" w:hAnsi="Symbol" w:hint="default"/>
+      </w:rPr>
+    </w:lvl>
+    <w:lvl w:ilvl="7" w:tplc="240A0003" w:tentative="1">
+      <w:start w:val="1"/>
+      <w:numFmt w:val="bullet"/>
+      <w:lvlText w:val="o"/>
+      <w:lvlJc w:val="left"/>
+      <w:pPr>
+        <w:ind w:left="5760" w:hanging="360"/>
+      </w:pPr>
+      <w:rPr>
+        <w:rFonts w:ascii="Courier New" w:hAnsi="Courier New" w:cs="Courier New" w:hint="default"/>
+      </w:rPr>
+    </w:lvl>
+    <w:lvl w:ilvl="8" w:tplc="240A0005" w:tentative="1">
+      <w:start w:val="1"/>
+      <w:numFmt w:val="bullet"/>
+      <w:lvlText w:val=""/>
+      <w:lvlJc w:val="left"/>
+      <w:pPr>
+        <w:ind w:left="6480" w:hanging="360"/>
+      </w:pPr>
+      <w:rPr>
+        <w:rFonts w:ascii="Wingdings" w:hAnsi="Wingdings" w:hint="default"/>
+      </w:rPr>
+    </w:lvl>
+  </w:abstractNum>
+  <w:abstractNum w:abstractNumId="39" w15:restartNumberingAfterBreak="0">
     <w:nsid w:val="708C78BA"/>
     <w:multiLevelType w:val="hybridMultilevel"/>
     <w:tmpl w:val="263064A2"/>
@@ -4860,7 +6053,7 @@
       </w:pPr>
     </w:lvl>
   </w:abstractNum>
-  <w:abstractNum w:abstractNumId="38" w15:restartNumberingAfterBreak="0">
+  <w:abstractNum w:abstractNumId="40" w15:restartNumberingAfterBreak="0">
     <w:nsid w:val="712600BA"/>
     <w:multiLevelType w:val="hybridMultilevel"/>
     <w:tmpl w:val="189A175E"/>
@@ -4973,7 +6166,7 @@
       </w:rPr>
     </w:lvl>
   </w:abstractNum>
-  <w:abstractNum w:abstractNumId="39" w15:restartNumberingAfterBreak="0">
+  <w:abstractNum w:abstractNumId="41" w15:restartNumberingAfterBreak="0">
     <w:nsid w:val="7A0C027B"/>
     <w:multiLevelType w:val="hybridMultilevel"/>
     <w:tmpl w:val="EECCB00A"/>
@@ -5086,7 +6279,7 @@
       </w:rPr>
     </w:lvl>
   </w:abstractNum>
-  <w:abstractNum w:abstractNumId="40" w15:restartNumberingAfterBreak="0">
+  <w:abstractNum w:abstractNumId="42" w15:restartNumberingAfterBreak="0">
     <w:nsid w:val="7A124761"/>
     <w:multiLevelType w:val="hybridMultilevel"/>
     <w:tmpl w:val="F0E6323E"/>
@@ -5199,7 +6392,7 @@
       </w:rPr>
     </w:lvl>
   </w:abstractNum>
-  <w:abstractNum w:abstractNumId="41" w15:restartNumberingAfterBreak="0">
+  <w:abstractNum w:abstractNumId="43" w15:restartNumberingAfterBreak="0">
     <w:nsid w:val="7E31663B"/>
     <w:multiLevelType w:val="hybridMultilevel"/>
     <w:tmpl w:val="60C02464"/>
@@ -5312,7 +6505,7 @@
       </w:rPr>
     </w:lvl>
   </w:abstractNum>
-  <w:abstractNum w:abstractNumId="42" w15:restartNumberingAfterBreak="0">
+  <w:abstractNum w:abstractNumId="44" w15:restartNumberingAfterBreak="0">
     <w:nsid w:val="7F3A2330"/>
     <w:multiLevelType w:val="hybridMultilevel"/>
     <w:tmpl w:val="216C7A14"/>
@@ -5402,13 +6595,13 @@
     </w:lvl>
   </w:abstractNum>
   <w:num w:numId="1" w16cid:durableId="805319300">
-    <w:abstractNumId w:val="37"/>
+    <w:abstractNumId w:val="39"/>
   </w:num>
   <w:num w:numId="2" w16cid:durableId="1579560409">
-    <w:abstractNumId w:val="42"/>
+    <w:abstractNumId w:val="44"/>
   </w:num>
   <w:num w:numId="3" w16cid:durableId="184367573">
-    <w:abstractNumId w:val="34"/>
+    <w:abstractNumId w:val="35"/>
   </w:num>
   <w:num w:numId="4" w16cid:durableId="935790449">
     <w:abstractNumId w:val="6"/>
@@ -5420,25 +6613,25 @@
     <w:abstractNumId w:val="14"/>
   </w:num>
   <w:num w:numId="7" w16cid:durableId="1127746600">
-    <w:abstractNumId w:val="40"/>
+    <w:abstractNumId w:val="42"/>
   </w:num>
   <w:num w:numId="8" w16cid:durableId="66389447">
-    <w:abstractNumId w:val="31"/>
+    <w:abstractNumId w:val="32"/>
   </w:num>
   <w:num w:numId="9" w16cid:durableId="1537741382">
     <w:abstractNumId w:val="16"/>
   </w:num>
   <w:num w:numId="10" w16cid:durableId="1148401880">
-    <w:abstractNumId w:val="35"/>
+    <w:abstractNumId w:val="36"/>
   </w:num>
   <w:num w:numId="11" w16cid:durableId="1123428250">
-    <w:abstractNumId w:val="41"/>
+    <w:abstractNumId w:val="43"/>
   </w:num>
   <w:num w:numId="12" w16cid:durableId="1456677210">
     <w:abstractNumId w:val="22"/>
   </w:num>
   <w:num w:numId="13" w16cid:durableId="1276864168">
-    <w:abstractNumId w:val="32"/>
+    <w:abstractNumId w:val="33"/>
   </w:num>
   <w:num w:numId="14" w16cid:durableId="1217812510">
     <w:abstractNumId w:val="25"/>
@@ -5459,7 +6652,7 @@
     <w:abstractNumId w:val="30"/>
   </w:num>
   <w:num w:numId="20" w16cid:durableId="177551896">
-    <w:abstractNumId w:val="33"/>
+    <w:abstractNumId w:val="34"/>
   </w:num>
   <w:num w:numId="21" w16cid:durableId="1803033998">
     <w:abstractNumId w:val="0"/>
@@ -5471,7 +6664,7 @@
     <w:abstractNumId w:val="8"/>
   </w:num>
   <w:num w:numId="24" w16cid:durableId="704646270">
-    <w:abstractNumId w:val="39"/>
+    <w:abstractNumId w:val="41"/>
   </w:num>
   <w:num w:numId="25" w16cid:durableId="1592810063">
     <w:abstractNumId w:val="27"/>
@@ -5489,7 +6682,7 @@
     <w:abstractNumId w:val="10"/>
   </w:num>
   <w:num w:numId="30" w16cid:durableId="1325400793">
-    <w:abstractNumId w:val="38"/>
+    <w:abstractNumId w:val="40"/>
   </w:num>
   <w:num w:numId="31" w16cid:durableId="1804688337">
     <w:abstractNumId w:val="20"/>
@@ -5498,7 +6691,7 @@
     <w:abstractNumId w:val="15"/>
   </w:num>
   <w:num w:numId="33" w16cid:durableId="1116296446">
-    <w:abstractNumId w:val="36"/>
+    <w:abstractNumId w:val="37"/>
   </w:num>
   <w:num w:numId="34" w16cid:durableId="1347946777">
     <w:abstractNumId w:val="9"/>
@@ -5529,6 +6722,12 @@
   </w:num>
   <w:num w:numId="43" w16cid:durableId="1733431567">
     <w:abstractNumId w:val="12"/>
+  </w:num>
+  <w:num w:numId="44" w16cid:durableId="1231382534">
+    <w:abstractNumId w:val="38"/>
+  </w:num>
+  <w:num w:numId="45" w16cid:durableId="71244279">
+    <w:abstractNumId w:val="31"/>
   </w:num>
 </w:numbering>
 </file>

</xml_diff>

<commit_message>
Analisis de mi propuesta para sistematizar listas de numeros crudas
</commit_message>
<xml_diff>
--- a/PYxVanessa/instrucciones.docx
+++ b/PYxVanessa/instrucciones.docx
@@ -1183,14 +1183,7 @@
     </w:p>
     <w:p>
       <w:pPr>
-        <w:rPr>
-          <w:rFonts w:ascii="Century Gothic" w:hAnsi="Century Gothic"/>
-          <w:bCs/>
-        </w:rPr>
-      </w:pPr>
-    </w:p>
-    <w:p>
-      <w:pPr>
+        <w:ind w:left="1080"/>
         <w:rPr>
           <w:rFonts w:ascii="Century Gothic" w:hAnsi="Century Gothic"/>
           <w:bCs/>
@@ -1584,6 +1577,25 @@
         </w:rPr>
         <w:t xml:space="preserve"> contaminados</w:t>
       </w:r>
+      <w:r>
+        <w:rPr>
+          <w:rFonts w:ascii="Segoe UI Emoji" w:eastAsia="Times New Roman" w:hAnsi="Segoe UI Emoji" w:cs="Segoe UI Emoji"/>
+          <w:color w:val="9A9AF0"/>
+          <w:kern w:val="0"/>
+          <w:sz w:val="21"/>
+          <w:szCs w:val="21"/>
+          <w:lang w:eastAsia="es-CO"/>
+          <w14:ligatures w14:val="none"/>
+        </w:rPr>
+        <w:t xml:space="preserve"> </w:t>
+      </w:r>
+      <w:r>
+        <w:rPr>
+          <w:rFonts w:ascii="Segoe UI Emoji" w:hAnsi="Segoe UI Emoji" w:cs="Segoe UI Emoji"/>
+          <w:bCs/>
+        </w:rPr>
+        <w:t>✅</w:t>
+      </w:r>
     </w:p>
     <w:p>
       <w:pPr>
@@ -1611,6 +1623,25 @@
         </w:rPr>
         <w:t>de números</w:t>
       </w:r>
+      <w:r>
+        <w:rPr>
+          <w:rFonts w:ascii="Segoe UI Emoji" w:eastAsia="Times New Roman" w:hAnsi="Segoe UI Emoji" w:cs="Segoe UI Emoji"/>
+          <w:color w:val="9A9AF0"/>
+          <w:kern w:val="0"/>
+          <w:sz w:val="21"/>
+          <w:szCs w:val="21"/>
+          <w:lang w:eastAsia="es-CO"/>
+          <w14:ligatures w14:val="none"/>
+        </w:rPr>
+        <w:t xml:space="preserve"> </w:t>
+      </w:r>
+      <w:r>
+        <w:rPr>
+          <w:rFonts w:ascii="Segoe UI Emoji" w:hAnsi="Segoe UI Emoji" w:cs="Segoe UI Emoji"/>
+          <w:bCs/>
+        </w:rPr>
+        <w:t>✅</w:t>
+      </w:r>
     </w:p>
     <w:p>
       <w:pPr>
@@ -1659,6 +1690,13 @@
         </w:rPr>
         <w:t xml:space="preserve">res </w:t>
       </w:r>
+      <w:r>
+        <w:rPr>
+          <w:rFonts w:ascii="Segoe UI Emoji" w:hAnsi="Segoe UI Emoji" w:cs="Segoe UI Emoji"/>
+          <w:bCs/>
+        </w:rPr>
+        <w:t>✅</w:t>
+      </w:r>
     </w:p>
     <w:p>
       <w:pPr>
@@ -1735,6 +1773,25 @@
         </w:rPr>
         <w:t>haciendo uso de la manipulación de cadenas y números</w:t>
       </w:r>
+      <w:r>
+        <w:rPr>
+          <w:rFonts w:ascii="Segoe UI Emoji" w:eastAsia="Times New Roman" w:hAnsi="Segoe UI Emoji" w:cs="Segoe UI Emoji"/>
+          <w:color w:val="9A9AF0"/>
+          <w:kern w:val="0"/>
+          <w:sz w:val="21"/>
+          <w:szCs w:val="21"/>
+          <w:lang w:eastAsia="es-CO"/>
+          <w14:ligatures w14:val="none"/>
+        </w:rPr>
+        <w:t xml:space="preserve"> </w:t>
+      </w:r>
+      <w:r>
+        <w:rPr>
+          <w:rFonts w:ascii="Segoe UI Emoji" w:hAnsi="Segoe UI Emoji" w:cs="Segoe UI Emoji"/>
+          <w:bCs/>
+        </w:rPr>
+        <w:t>✅</w:t>
+      </w:r>
     </w:p>
     <w:p>
       <w:pPr>
@@ -1868,6 +1925,25 @@
         </w:rPr>
         <w:t>de un numero valido</w:t>
       </w:r>
+      <w:r>
+        <w:rPr>
+          <w:rFonts w:ascii="Segoe UI Emoji" w:eastAsia="Times New Roman" w:hAnsi="Segoe UI Emoji" w:cs="Segoe UI Emoji"/>
+          <w:color w:val="9A9AF0"/>
+          <w:kern w:val="0"/>
+          <w:sz w:val="21"/>
+          <w:szCs w:val="21"/>
+          <w:lang w:eastAsia="es-CO"/>
+          <w14:ligatures w14:val="none"/>
+        </w:rPr>
+        <w:t xml:space="preserve"> </w:t>
+      </w:r>
+      <w:r>
+        <w:rPr>
+          <w:rFonts w:ascii="Segoe UI Emoji" w:hAnsi="Segoe UI Emoji" w:cs="Segoe UI Emoji"/>
+          <w:bCs/>
+        </w:rPr>
+        <w:t>✅</w:t>
+      </w:r>
     </w:p>
     <w:p>
       <w:pPr>
@@ -1923,6 +1999,25 @@
         </w:rPr>
         <w:t>y si no lo descarta</w:t>
       </w:r>
+      <w:r>
+        <w:rPr>
+          <w:rFonts w:ascii="Segoe UI Emoji" w:eastAsia="Times New Roman" w:hAnsi="Segoe UI Emoji" w:cs="Segoe UI Emoji"/>
+          <w:color w:val="9A9AF0"/>
+          <w:kern w:val="0"/>
+          <w:sz w:val="21"/>
+          <w:szCs w:val="21"/>
+          <w:lang w:eastAsia="es-CO"/>
+          <w14:ligatures w14:val="none"/>
+        </w:rPr>
+        <w:t xml:space="preserve"> </w:t>
+      </w:r>
+      <w:r>
+        <w:rPr>
+          <w:rFonts w:ascii="Segoe UI Emoji" w:hAnsi="Segoe UI Emoji" w:cs="Segoe UI Emoji"/>
+          <w:bCs/>
+        </w:rPr>
+        <w:t>✅</w:t>
+      </w:r>
     </w:p>
     <w:p>
       <w:pPr>
@@ -2896,21 +2991,12 @@
         </w:rPr>
         <w:t xml:space="preserve">eparar </w:t>
       </w:r>
-      <w:proofErr w:type="spellStart"/>
-      <w:r>
-        <w:rPr>
-          <w:rFonts w:ascii="Century Gothic" w:hAnsi="Century Gothic"/>
-          <w:bCs/>
-        </w:rPr>
-        <w:t>mas</w:t>
-      </w:r>
-      <w:proofErr w:type="spellEnd"/>
-      <w:r>
-        <w:rPr>
-          <w:rFonts w:ascii="Century Gothic" w:hAnsi="Century Gothic"/>
-          <w:bCs/>
-        </w:rPr>
-        <w:t xml:space="preserve"> cla</w:t>
+      <w:r>
+        <w:rPr>
+          <w:rFonts w:ascii="Century Gothic" w:hAnsi="Century Gothic"/>
+          <w:bCs/>
+        </w:rPr>
+        <w:t>mas cla</w:t>
       </w:r>
       <w:r>
         <w:rPr>
@@ -3882,6 +3968,13 @@
         </w:rPr>
         <w:t>)</w:t>
       </w:r>
+      <w:r>
+        <w:rPr>
+          <w:rFonts w:ascii="Century Gothic" w:hAnsi="Century Gothic"/>
+          <w:bCs/>
+        </w:rPr>
+        <w:t>––––-</w:t>
+      </w:r>
     </w:p>
     <w:p>
       <w:pPr>
@@ -4031,23 +4124,7 @@
           <w:rFonts w:ascii="Century Gothic" w:hAnsi="Century Gothic"/>
           <w:bCs/>
         </w:rPr>
-        <w:t xml:space="preserve">que se descartan números &lt; 10 </w:t>
-      </w:r>
-      <w:proofErr w:type="spellStart"/>
-      <w:r>
-        <w:rPr>
-          <w:rFonts w:ascii="Century Gothic" w:hAnsi="Century Gothic"/>
-          <w:bCs/>
-        </w:rPr>
-        <w:t>digitos</w:t>
-      </w:r>
-      <w:proofErr w:type="spellEnd"/>
-      <w:r>
-        <w:rPr>
-          <w:rFonts w:ascii="Century Gothic" w:hAnsi="Century Gothic"/>
-          <w:bCs/>
-        </w:rPr>
-        <w:t>, pero no es claro que pasa con lo que tienen 11 o más</w:t>
+        <w:t>que se descartan números &lt; 10 digitos, pero no es claro que pasa con lo que tienen 11 o más</w:t>
       </w:r>
     </w:p>
     <w:p>

</xml_diff>